<commit_message>
Mise à jour de mon journal de bord
Mise à jour pour le 28 octobre
</commit_message>
<xml_diff>
--- a/Journaldebord-Gabriel.docx
+++ b/Journaldebord-Gabriel.docx
@@ -52,13 +52,23 @@
       <w:r>
         <w:t>Le 23 octobre 2014</w:t>
       </w:r>
+    </w:p>
+    <w:p>
+      <w:r>
+        <w:t>Aujourd’hui nous avons débuté le travail pratique. Mon équipe et moi avons d’abord choisi le cycle de développement de notre projet qui sera l’itératif. Nous avons choisi de commencé par développer nos menus. Nous en avons fait l’analyse des besoins.</w:t>
+      </w:r>
+    </w:p>
+    <w:p>
+      <w:r>
+        <w:t>Le 28 octobre 2014</w:t>
+      </w:r>
+    </w:p>
+    <w:p>
+      <w:r>
+        <w:t>Aujourd’hui nous nous sommes séparés les tâches pour faire le menu. Mon coéquipier Julien et moi avons fait le diagramme de classe pour les contrôles visuels.</w:t>
+      </w:r>
       <w:bookmarkStart w:id="0" w:name="_GoBack"/>
       <w:bookmarkEnd w:id="0"/>
-    </w:p>
-    <w:p>
-      <w:r>
-        <w:t>Aujourd’hui nous avons débuté le travail pratique. Mon équipe et moi avons d’abord choisi le cycle de développement de notre projet qui sera l’itératif. Nous avons choisi de commencé par développer nos menus. Nous en avons fait l’analyse des besoins.</w:t>
-      </w:r>
     </w:p>
     <w:sectPr>
       <w:pgSz w:w="12240" w:h="15840"/>

</xml_diff>

<commit_message>
Mise à jour journal de bord
blablabla
</commit_message>
<xml_diff>
--- a/Journaldebord-Gabriel.docx
+++ b/Journaldebord-Gabriel.docx
@@ -67,8 +67,41 @@
       <w:r>
         <w:t>Aujourd’hui nous nous sommes séparés les tâches pour faire le menu. Mon coéquipier Julien et moi avons fait le diagramme de classe pour les contrôles visuels.</w:t>
       </w:r>
+      <w:r>
+        <w:t xml:space="preserve"> J’ai aussi </w:t>
+      </w:r>
+      <w:proofErr w:type="gramStart"/>
+      <w:r>
+        <w:t>coder</w:t>
+      </w:r>
+      <w:proofErr w:type="gramEnd"/>
+      <w:r>
+        <w:t xml:space="preserve"> dans les classes nécessaires au menu</w:t>
+      </w:r>
+      <w:r>
+        <w:t xml:space="preserve"> </w:t>
+      </w:r>
       <w:bookmarkStart w:id="0" w:name="_GoBack"/>
       <w:bookmarkEnd w:id="0"/>
+      <w:r>
+        <w:t xml:space="preserve">(CLabel, </w:t>
+      </w:r>
+      <w:proofErr w:type="spellStart"/>
+      <w:r>
+        <w:t>CWindow</w:t>
+      </w:r>
+      <w:proofErr w:type="spellEnd"/>
+      <w:r>
+        <w:t xml:space="preserve">, </w:t>
+      </w:r>
+      <w:proofErr w:type="spellStart"/>
+      <w:r>
+        <w:t>CMenu</w:t>
+      </w:r>
+      <w:proofErr w:type="spellEnd"/>
+      <w:r>
+        <w:t>).</w:t>
+      </w:r>
     </w:p>
     <w:sectPr>
       <w:pgSz w:w="12240" w:h="15840"/>

</xml_diff>